<commit_message>
Fix sorting when loading data from easyVerein API. Minor improvements for group lists.
</commit_message>
<xml_diff>
--- a/custom-lib/TgoeSrv/Document/Templates/GroupMemberDataConfirmationList.docx
+++ b/custom-lib/TgoeSrv/Document/Templates/GroupMemberDataConfirmationList.docx
@@ -80,10 +80,10 @@
       </w:tblPr>
       <w:tblGrid>
         <w:gridCol w:w="1560"/>
+        <w:gridCol w:w="3543"/>
         <w:gridCol w:w="2268"/>
-        <w:gridCol w:w="2268"/>
-        <w:gridCol w:w="2693"/>
-        <w:gridCol w:w="3118"/>
+        <w:gridCol w:w="3969"/>
+        <w:gridCol w:w="567"/>
         <w:gridCol w:w="2268"/>
         <w:gridCol w:w="1223"/>
       </w:tblGrid>
@@ -113,7 +113,7 @@
         </w:tc>
         <w:tc>
           <w:tcPr>
-            <w:tcW w:w="2212" w:type="dxa"/>
+            <w:tcW w:w="3487" w:type="dxa"/>
           </w:tcPr>
           <w:p>
             <w:fldSimple w:instr=" MERGEFIELD  trainer  \* MERGEFORMAT ">
@@ -147,7 +147,7 @@
         </w:tc>
         <w:tc>
           <w:tcPr>
-            <w:tcW w:w="2637" w:type="dxa"/>
+            <w:tcW w:w="3913" w:type="dxa"/>
             <w:tcBorders>
               <w:top w:val="single" w:sz="4" w:space="0" w:color="auto"/>
               <w:left w:val="single" w:sz="4" w:space="0" w:color="auto"/>
@@ -159,7 +159,7 @@
         </w:tc>
         <w:tc>
           <w:tcPr>
-            <w:tcW w:w="3062" w:type="dxa"/>
+            <w:tcW w:w="511" w:type="dxa"/>
           </w:tcPr>
           <w:p>
             <w:pPr>
@@ -273,7 +273,7 @@
         </w:tc>
         <w:tc>
           <w:tcPr>
-            <w:tcW w:w="2212" w:type="dxa"/>
+            <w:tcW w:w="3487" w:type="dxa"/>
           </w:tcPr>
           <w:p>
             <w:fldSimple w:instr=" MERGEFIELD  weekday  \* MERGEFORMAT ">
@@ -307,7 +307,7 @@
         </w:tc>
         <w:tc>
           <w:tcPr>
-            <w:tcW w:w="2637" w:type="dxa"/>
+            <w:tcW w:w="3913" w:type="dxa"/>
             <w:tcBorders>
               <w:top w:val="single" w:sz="4" w:space="0" w:color="auto"/>
               <w:left w:val="single" w:sz="4" w:space="0" w:color="auto"/>
@@ -319,7 +319,7 @@
         </w:tc>
         <w:tc>
           <w:tcPr>
-            <w:tcW w:w="3062" w:type="dxa"/>
+            <w:tcW w:w="511" w:type="dxa"/>
           </w:tcPr>
           <w:p>
             <w:pPr>
@@ -433,7 +433,7 @@
         </w:tc>
         <w:tc>
           <w:tcPr>
-            <w:tcW w:w="2212" w:type="dxa"/>
+            <w:tcW w:w="3487" w:type="dxa"/>
           </w:tcPr>
           <w:p>
             <w:fldSimple w:instr=" MERGEFIELD  time  \* MERGEFORMAT ">
@@ -467,7 +467,7 @@
         </w:tc>
         <w:tc>
           <w:tcPr>
-            <w:tcW w:w="2637" w:type="dxa"/>
+            <w:tcW w:w="3913" w:type="dxa"/>
             <w:tcBorders>
               <w:top w:val="single" w:sz="4" w:space="0" w:color="auto"/>
               <w:left w:val="single" w:sz="4" w:space="0" w:color="auto"/>
@@ -479,7 +479,7 @@
         </w:tc>
         <w:tc>
           <w:tcPr>
-            <w:tcW w:w="3062" w:type="dxa"/>
+            <w:tcW w:w="511" w:type="dxa"/>
           </w:tcPr>
           <w:p/>
         </w:tc>
@@ -529,7 +529,7 @@
         </w:tc>
         <w:tc>
           <w:tcPr>
-            <w:tcW w:w="2212" w:type="dxa"/>
+            <w:tcW w:w="3487" w:type="dxa"/>
           </w:tcPr>
           <w:p>
             <w:fldSimple w:instr=" MERGEFIELD  location  \* MERGEFORMAT ">
@@ -563,7 +563,7 @@
         </w:tc>
         <w:tc>
           <w:tcPr>
-            <w:tcW w:w="2637" w:type="dxa"/>
+            <w:tcW w:w="3913" w:type="dxa"/>
             <w:tcBorders>
               <w:top w:val="single" w:sz="4" w:space="0" w:color="auto"/>
               <w:left w:val="single" w:sz="4" w:space="0" w:color="auto"/>
@@ -575,7 +575,7 @@
         </w:tc>
         <w:tc>
           <w:tcPr>
-            <w:tcW w:w="3062" w:type="dxa"/>
+            <w:tcW w:w="511" w:type="dxa"/>
           </w:tcPr>
           <w:p/>
         </w:tc>
@@ -627,8 +627,8 @@
         <w:gridCol w:w="2835"/>
         <w:gridCol w:w="1984"/>
         <w:gridCol w:w="3119"/>
-        <w:gridCol w:w="1417"/>
-        <w:gridCol w:w="567"/>
+        <w:gridCol w:w="1276"/>
+        <w:gridCol w:w="708"/>
       </w:tblGrid>
       <w:tr>
         <w:trPr>
@@ -751,7 +751,7 @@
         </w:tc>
         <w:tc>
           <w:tcPr>
-            <w:tcW w:w="1417" w:type="dxa"/>
+            <w:tcW w:w="1276" w:type="dxa"/>
           </w:tcPr>
           <w:p>
             <w:pPr>
@@ -771,7 +771,7 @@
         </w:tc>
         <w:tc>
           <w:tcPr>
-            <w:tcW w:w="567" w:type="dxa"/>
+            <w:tcW w:w="708" w:type="dxa"/>
           </w:tcPr>
           <w:p>
             <w:pPr>
@@ -791,6 +791,9 @@
         </w:tc>
       </w:tr>
       <w:tr>
+        <w:trPr>
+          <w:cantSplit/>
+        </w:trPr>
         <w:tc>
           <w:tcPr>
             <w:tcW w:w="1276" w:type="dxa"/>
@@ -1290,7 +1293,7 @@
         </w:tc>
         <w:tc>
           <w:tcPr>
-            <w:tcW w:w="1417" w:type="dxa"/>
+            <w:tcW w:w="1276" w:type="dxa"/>
           </w:tcPr>
           <w:p>
             <w:fldSimple w:instr=" MERGEFIELD  birthday  \* MERGEFORMAT ">
@@ -1310,8 +1313,8 @@
               <mc:AlternateContent>
                 <mc:Choice Requires="wps">
                   <w:drawing>
-                    <wp:inline distT="0" distB="0" distL="0" distR="0" wp14:anchorId="60A6CDE6" wp14:editId="7A35ED75">
-                      <wp:extent cx="819398" cy="189865"/>
+                    <wp:inline distT="0" distB="0" distL="0" distR="0" wp14:anchorId="60A6CDE6" wp14:editId="487A89A3">
+                      <wp:extent cx="762000" cy="189865"/>
                       <wp:effectExtent l="0" t="0" r="19050" b="19685"/>
                       <wp:docPr id="755667263" name="Rechteck 1"/>
                       <wp:cNvGraphicFramePr/>
@@ -1322,7 +1325,7 @@
                             <wps:spPr>
                               <a:xfrm>
                                 <a:off x="0" y="0"/>
-                                <a:ext cx="819398" cy="189865"/>
+                                <a:ext cx="762000" cy="189865"/>
                               </a:xfrm>
                               <a:prstGeom prst="rect">
                                 <a:avLst/>
@@ -1357,7 +1360,7 @@
                 </mc:Choice>
                 <mc:Fallback>
                   <w:pict>
-                    <v:rect w14:anchorId="4BBFD70D" id="Rechteck 1" o:spid="_x0000_s1026" style="width:64.5pt;height:14.95pt;visibility:visible;mso-wrap-style:square;mso-left-percent:-10001;mso-top-percent:-10001;mso-position-horizontal:absolute;mso-position-horizontal-relative:char;mso-position-vertical:absolute;mso-position-vertical-relative:line;mso-left-percent:-10001;mso-top-percent:-10001;v-text-anchor:middle" o:gfxdata="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" fillcolor="white [3201]" strokecolor="black [3200]" strokeweight=".25pt">
+                    <v:rect w14:anchorId="38E02B44" id="Rechteck 1" o:spid="_x0000_s1026" style="width:60pt;height:14.95pt;visibility:visible;mso-wrap-style:square;mso-left-percent:-10001;mso-top-percent:-10001;mso-position-horizontal:absolute;mso-position-horizontal-relative:char;mso-position-vertical:absolute;mso-position-vertical-relative:line;mso-left-percent:-10001;mso-top-percent:-10001;v-text-anchor:middle" o:gfxdata="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" fillcolor="white [3201]" strokecolor="black [3200]" strokeweight=".25pt">
                       <w10:anchorlock/>
                     </v:rect>
                   </w:pict>
@@ -1368,7 +1371,7 @@
         </w:tc>
         <w:tc>
           <w:tcPr>
-            <w:tcW w:w="567" w:type="dxa"/>
+            <w:tcW w:w="708" w:type="dxa"/>
           </w:tcPr>
           <w:p>
             <w:fldSimple w:instr=" MERGEFIELD  status  \* MERGEFORMAT ">
@@ -1581,6 +1584,9 @@
         </w:tc>
       </w:tr>
       <w:tr>
+        <w:trPr>
+          <w:cantSplit/>
+        </w:trPr>
         <w:tc>
           <w:tcPr>
             <w:tcW w:w="1276" w:type="dxa"/>
@@ -2003,10 +2009,10 @@
               <mc:AlternateContent>
                 <mc:Choice Requires="wps">
                   <w:drawing>
-                    <wp:inline distT="0" distB="0" distL="0" distR="0" wp14:anchorId="6D6F8E15" wp14:editId="6BAAB0BD">
-                      <wp:extent cx="819398" cy="189865"/>
+                    <wp:inline distT="0" distB="0" distL="0" distR="0" wp14:anchorId="0901D217" wp14:editId="25E58171">
+                      <wp:extent cx="762000" cy="189865"/>
                       <wp:effectExtent l="0" t="0" r="19050" b="19685"/>
-                      <wp:docPr id="162855695" name="Rechteck 1"/>
+                      <wp:docPr id="1" name="Rechteck 1"/>
                       <wp:cNvGraphicFramePr/>
                       <a:graphic xmlns:a="http://schemas.openxmlformats.org/drawingml/2006/main">
                         <a:graphicData uri="http://schemas.microsoft.com/office/word/2010/wordprocessingShape">
@@ -2015,7 +2021,7 @@
                             <wps:spPr>
                               <a:xfrm>
                                 <a:off x="0" y="0"/>
-                                <a:ext cx="819398" cy="189865"/>
+                                <a:ext cx="762000" cy="189865"/>
                               </a:xfrm>
                               <a:prstGeom prst="rect">
                                 <a:avLst/>
@@ -2050,7 +2056,7 @@
                 </mc:Choice>
                 <mc:Fallback>
                   <w:pict>
-                    <v:rect w14:anchorId="0939E03A" id="Rechteck 1" o:spid="_x0000_s1026" style="width:64.5pt;height:14.95pt;visibility:visible;mso-wrap-style:square;mso-left-percent:-10001;mso-top-percent:-10001;mso-position-horizontal:absolute;mso-position-horizontal-relative:char;mso-position-vertical:absolute;mso-position-vertical-relative:line;mso-left-percent:-10001;mso-top-percent:-10001;v-text-anchor:middle" o:gfxdata="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" fillcolor="white [3201]" strokecolor="black [3200]" strokeweight=".25pt">
+                    <v:rect w14:anchorId="00B18979" id="Rechteck 1" o:spid="_x0000_s1026" style="width:60pt;height:14.95pt;visibility:visible;mso-wrap-style:square;mso-left-percent:-10001;mso-top-percent:-10001;mso-position-horizontal:absolute;mso-position-horizontal-relative:char;mso-position-vertical:absolute;mso-position-vertical-relative:line;mso-left-percent:-10001;mso-top-percent:-10001;v-text-anchor:middle" o:gfxdata="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" fillcolor="white [3201]" strokecolor="black [3200]" strokeweight=".25pt">
                       <w10:anchorlock/>
                     </v:rect>
                   </w:pict>

</xml_diff>